<commit_message>
9-15 added to it
</commit_message>
<xml_diff>
--- a/Part 1.docx
+++ b/Part 1.docx
@@ -18,15 +18,7 @@
       </w:r>
       <w:proofErr w:type="spellEnd"/>
       <w:r>
-        <w:t xml:space="preserve">, </w:t>
-      </w:r>
-      <w:proofErr w:type="spellStart"/>
-      <w:r>
-        <w:t>Dagmawi</w:t>
-      </w:r>
-      <w:proofErr w:type="spellEnd"/>
-      <w:r>
-        <w:t>, Evan, Ethan</w:t>
+        <w:t>, Dagmawi, Evan, Ethan</w:t>
       </w:r>
     </w:p>
     <w:p/>
@@ -264,7 +256,11 @@
           <w:tcPr>
             <w:tcW w:w="10800" w:type="dxa"/>
           </w:tcPr>
-          <w:p/>
+          <w:p>
+            <w:r>
+              <w:t>Instructor will be granted “select on” privilege to see information in STUDENTS table</w:t>
+            </w:r>
+          </w:p>
         </w:tc>
       </w:tr>
       <w:tr>
@@ -282,7 +278,23 @@
           <w:tcPr>
             <w:tcW w:w="10800" w:type="dxa"/>
           </w:tcPr>
-          <w:p/>
+          <w:p>
+            <w:r>
+              <w:t>A context will be create</w:t>
+            </w:r>
+            <w:r>
+              <w:t>d</w:t>
+            </w:r>
+            <w:r>
+              <w:t xml:space="preserve"> that allow instructors to query the INSTRUCTOR table, </w:t>
+            </w:r>
+            <w:r>
+              <w:t xml:space="preserve">but </w:t>
+            </w:r>
+            <w:r>
+              <w:t>except IDs</w:t>
+            </w:r>
+          </w:p>
         </w:tc>
       </w:tr>
       <w:tr>
@@ -300,7 +312,13 @@
           <w:tcPr>
             <w:tcW w:w="10800" w:type="dxa"/>
           </w:tcPr>
-          <w:p/>
+          <w:p>
+            <w:r>
+              <w:t xml:space="preserve">A context will be created that allow instructors to query  INSTRUCTOR table, but only there own IDs </w:t>
+            </w:r>
+            <w:bookmarkStart w:id="0" w:name="_GoBack"/>
+            <w:bookmarkEnd w:id="0"/>
+          </w:p>
         </w:tc>
       </w:tr>
       <w:tr>
@@ -318,7 +336,11 @@
           <w:tcPr>
             <w:tcW w:w="10800" w:type="dxa"/>
           </w:tcPr>
-          <w:p/>
+          <w:p>
+            <w:r>
+              <w:t>Instructor will be granted “select on” privilege to see information in COURSES table</w:t>
+            </w:r>
+          </w:p>
         </w:tc>
       </w:tr>
       <w:tr>
@@ -336,7 +358,22 @@
           <w:tcPr>
             <w:tcW w:w="10800" w:type="dxa"/>
           </w:tcPr>
-          <w:p/>
+          <w:p>
+            <w:r>
+              <w:t xml:space="preserve">Instructor will be granted “select on” privilege to see information </w:t>
+            </w:r>
+            <w:proofErr w:type="gramStart"/>
+            <w:r>
+              <w:t xml:space="preserve">in  </w:t>
+            </w:r>
+            <w:r>
+              <w:t>ENROLLMENT</w:t>
+            </w:r>
+            <w:proofErr w:type="gramEnd"/>
+            <w:r>
+              <w:t xml:space="preserve"> table </w:t>
+            </w:r>
+          </w:p>
         </w:tc>
       </w:tr>
       <w:tr>
@@ -354,7 +391,25 @@
           <w:tcPr>
             <w:tcW w:w="10800" w:type="dxa"/>
           </w:tcPr>
-          <w:p/>
+          <w:p>
+            <w:r>
+              <w:t>A context will be create</w:t>
+            </w:r>
+            <w:r>
+              <w:t>d t</w:t>
+            </w:r>
+            <w:r>
+              <w:t xml:space="preserve">hat allow an instructor to update INSTRUCTORS table, </w:t>
+            </w:r>
+            <w:proofErr w:type="gramStart"/>
+            <w:r>
+              <w:t>but  only</w:t>
+            </w:r>
+            <w:proofErr w:type="gramEnd"/>
+            <w:r>
+              <w:t xml:space="preserve"> his/her own records</w:t>
+            </w:r>
+          </w:p>
         </w:tc>
       </w:tr>
       <w:tr>
@@ -372,7 +427,17 @@
           <w:tcPr>
             <w:tcW w:w="10800" w:type="dxa"/>
           </w:tcPr>
-          <w:p/>
+          <w:p>
+            <w:r>
+              <w:t>A context will be create</w:t>
+            </w:r>
+            <w:r>
+              <w:t>d</w:t>
+            </w:r>
+            <w:r>
+              <w:t xml:space="preserve"> that allow an instructor to update COURSE, but only the one he/she teaches </w:t>
+            </w:r>
+          </w:p>
         </w:tc>
       </w:tr>
     </w:tbl>
@@ -934,10 +999,7 @@
           <w:tcPr>
             <w:tcW w:w="1142" w:type="dxa"/>
           </w:tcPr>
-          <w:p>
-            <w:bookmarkStart w:id="0" w:name="_GoBack"/>
-            <w:bookmarkEnd w:id="0"/>
-          </w:p>
+          <w:p/>
         </w:tc>
         <w:tc>
           <w:tcPr>
@@ -1081,7 +1143,7 @@
       </w:pPr>
     </w:pPrDefault>
   </w:docDefaults>
-  <w:latentStyles w:defLockedState="0" w:defUIPriority="99" w:defSemiHidden="0" w:defUnhideWhenUsed="0" w:defQFormat="0" w:count="376">
+  <w:latentStyles w:defLockedState="0" w:defUIPriority="99" w:defSemiHidden="0" w:defUnhideWhenUsed="0" w:defQFormat="0" w:count="375">
     <w:lsdException w:name="Normal" w:uiPriority="0" w:qFormat="1"/>
     <w:lsdException w:name="heading 1" w:uiPriority="9" w:qFormat="1"/>
     <w:lsdException w:name="heading 2" w:semiHidden="1" w:uiPriority="9" w:unhideWhenUsed="1" w:qFormat="1"/>
@@ -1457,7 +1519,6 @@
     <w:lsdException w:name="Smart Hyperlink" w:semiHidden="1" w:unhideWhenUsed="1"/>
     <w:lsdException w:name="Hashtag" w:semiHidden="1" w:unhideWhenUsed="1"/>
     <w:lsdException w:name="Unresolved Mention" w:semiHidden="1" w:unhideWhenUsed="1"/>
-    <w:lsdException w:name="Smart Link" w:semiHidden="1" w:unhideWhenUsed="1"/>
   </w:latentStyles>
   <w:style w:type="paragraph" w:default="1" w:styleId="Normal">
     <w:name w:val="Normal"/>

</xml_diff>

<commit_message>
Put code in one sql file
</commit_message>
<xml_diff>
--- a/Part 1.docx
+++ b/Part 1.docx
@@ -305,6 +305,7 @@
         <w:tc>
           <w:tcPr>
             <w:tcW w:w="1080" w:type="dxa"/>
+            <w:shd w:val="clear" w:color="auto" w:fill="FF0000"/>
           </w:tcPr>
           <w:p>
             <w:r>
@@ -315,6 +316,7 @@
         <w:tc>
           <w:tcPr>
             <w:tcW w:w="10800" w:type="dxa"/>
+            <w:shd w:val="clear" w:color="auto" w:fill="FF0000"/>
           </w:tcPr>
           <w:p>
             <w:r>
@@ -326,6 +328,8 @@
             <w:r>
               <w:t xml:space="preserve"> </w:t>
             </w:r>
+            <w:bookmarkStart w:id="0" w:name="_GoBack"/>
+            <w:bookmarkEnd w:id="0"/>
           </w:p>
         </w:tc>
       </w:tr>
@@ -435,7 +439,15 @@
           </w:tcPr>
           <w:p>
             <w:r>
-              <w:t>Context will be create to allow the instructors to query the INSTRUCTORS table, but only their own information will be returned. Would use TFRF.</w:t>
+              <w:t xml:space="preserve">Context will be </w:t>
+            </w:r>
+            <w:proofErr w:type="gramStart"/>
+            <w:r>
+              <w:t>create</w:t>
+            </w:r>
+            <w:proofErr w:type="gramEnd"/>
+            <w:r>
+              <w:t xml:space="preserve"> to allow the instructors to query the INSTRUCTORS table, but only their own information will be returned. Would use TFRF.</w:t>
             </w:r>
           </w:p>
         </w:tc>
@@ -809,6 +821,7 @@
         <w:tc>
           <w:tcPr>
             <w:tcW w:w="1970" w:type="dxa"/>
+            <w:shd w:val="clear" w:color="auto" w:fill="FF0000"/>
           </w:tcPr>
           <w:p>
             <w:proofErr w:type="spellStart"/>
@@ -821,6 +834,7 @@
         <w:tc>
           <w:tcPr>
             <w:tcW w:w="699" w:type="dxa"/>
+            <w:shd w:val="clear" w:color="auto" w:fill="FF0000"/>
           </w:tcPr>
           <w:p>
             <w:r>
@@ -831,6 +845,7 @@
         <w:tc>
           <w:tcPr>
             <w:tcW w:w="1965" w:type="dxa"/>
+            <w:shd w:val="clear" w:color="auto" w:fill="FF0000"/>
           </w:tcPr>
           <w:p>
             <w:r>
@@ -841,24 +856,28 @@
         <w:tc>
           <w:tcPr>
             <w:tcW w:w="1472" w:type="dxa"/>
+            <w:shd w:val="clear" w:color="auto" w:fill="FF0000"/>
           </w:tcPr>
           <w:p/>
         </w:tc>
         <w:tc>
           <w:tcPr>
             <w:tcW w:w="1625" w:type="dxa"/>
+            <w:shd w:val="clear" w:color="auto" w:fill="FF0000"/>
           </w:tcPr>
           <w:p/>
         </w:tc>
         <w:tc>
           <w:tcPr>
             <w:tcW w:w="1245" w:type="dxa"/>
+            <w:shd w:val="clear" w:color="auto" w:fill="FF0000"/>
           </w:tcPr>
           <w:p/>
         </w:tc>
         <w:tc>
           <w:tcPr>
             <w:tcW w:w="1148" w:type="dxa"/>
+            <w:shd w:val="clear" w:color="auto" w:fill="FF0000"/>
           </w:tcPr>
           <w:p>
             <w:r>
@@ -869,6 +888,7 @@
         <w:tc>
           <w:tcPr>
             <w:tcW w:w="1936" w:type="dxa"/>
+            <w:shd w:val="clear" w:color="auto" w:fill="FF0000"/>
           </w:tcPr>
           <w:p>
             <w:r>
@@ -1051,10 +1071,7 @@
           </w:tcPr>
           <w:p>
             <w:r>
-              <w:t xml:space="preserve">CREATE </w:t>
-            </w:r>
-            <w:r>
-              <w:t>VIEW</w:t>
+              <w:t>CREATE VIEW</w:t>
             </w:r>
           </w:p>
         </w:tc>
@@ -2059,8 +2076,6 @@
             <w:r>
               <w:t>App_schema</w:t>
             </w:r>
-            <w:bookmarkStart w:id="0" w:name="_GoBack"/>
-            <w:bookmarkEnd w:id="0"/>
             <w:proofErr w:type="spellEnd"/>
           </w:p>
         </w:tc>
@@ -2310,6 +2325,7 @@
         <w:tc>
           <w:tcPr>
             <w:tcW w:w="1970" w:type="dxa"/>
+            <w:shd w:val="clear" w:color="auto" w:fill="FF0000"/>
           </w:tcPr>
           <w:p>
             <w:proofErr w:type="spellStart"/>
@@ -2322,6 +2338,7 @@
         <w:tc>
           <w:tcPr>
             <w:tcW w:w="699" w:type="dxa"/>
+            <w:shd w:val="clear" w:color="auto" w:fill="FF0000"/>
           </w:tcPr>
           <w:p>
             <w:r>
@@ -2332,6 +2349,7 @@
         <w:tc>
           <w:tcPr>
             <w:tcW w:w="1965" w:type="dxa"/>
+            <w:shd w:val="clear" w:color="auto" w:fill="FF0000"/>
           </w:tcPr>
           <w:p>
             <w:r>
@@ -2342,6 +2360,7 @@
         <w:tc>
           <w:tcPr>
             <w:tcW w:w="1472" w:type="dxa"/>
+            <w:shd w:val="clear" w:color="auto" w:fill="FF0000"/>
           </w:tcPr>
           <w:p>
             <w:proofErr w:type="spellStart"/>
@@ -2354,6 +2373,7 @@
         <w:tc>
           <w:tcPr>
             <w:tcW w:w="1625" w:type="dxa"/>
+            <w:shd w:val="clear" w:color="auto" w:fill="FF0000"/>
           </w:tcPr>
           <w:p>
             <w:r>
@@ -2364,12 +2384,14 @@
         <w:tc>
           <w:tcPr>
             <w:tcW w:w="1245" w:type="dxa"/>
+            <w:shd w:val="clear" w:color="auto" w:fill="FF0000"/>
           </w:tcPr>
           <w:p/>
         </w:tc>
         <w:tc>
           <w:tcPr>
             <w:tcW w:w="1148" w:type="dxa"/>
+            <w:shd w:val="clear" w:color="auto" w:fill="FF0000"/>
           </w:tcPr>
           <w:p>
             <w:r>
@@ -2380,6 +2402,7 @@
         <w:tc>
           <w:tcPr>
             <w:tcW w:w="1936" w:type="dxa"/>
+            <w:shd w:val="clear" w:color="auto" w:fill="FF0000"/>
           </w:tcPr>
           <w:p>
             <w:proofErr w:type="spellStart"/>

</xml_diff>